<commit_message>
Agregue una imagen con los comandos de git
</commit_message>
<xml_diff>
--- a/taller.docx
+++ b/taller.docx
@@ -1,207 +1,15 @@
 
 <file path=word/document.xml><?xml version="1.0" encoding="utf-8"?>
-<w:document xmlns:wpc="http://schemas.microsoft.com/office/word/2010/wordprocessingCanvas" xmlns:cx="http://schemas.microsoft.com/office/drawing/2014/chartex" xmlns:cx1="http://schemas.microsoft.com/office/drawing/2015/9/8/chartex" xmlns:cx2="http://schemas.microsoft.com/office/drawing/2015/10/21/chartex" xmlns:cx3="http://schemas.microsoft.com/office/drawing/2016/5/9/chartex" xmlns:cx4="http://schemas.microsoft.com/office/drawing/2016/5/10/chartex" xmlns:cx5="http://schemas.microsoft.com/office/drawing/2016/5/11/chartex" xmlns:cx6="http://schemas.microsoft.com/office/drawing/2016/5/12/chartex" xmlns:cx7="http://schemas.microsoft.com/office/drawing/2016/5/13/chartex" xmlns:cx8="http://schemas.microsoft.com/office/drawing/2016/5/14/chartex" xmlns:mc="http://schemas.openxmlformats.org/markup-compatibility/2006" xmlns:aink="http://schemas.microsoft.com/office/drawing/2016/ink" xmlns:am3d="http://schemas.microsoft.com/office/drawing/2017/model3d" xmlns:o="urn:schemas-microsoft-com:office:office" xmlns:r="http://schemas.openxmlformats.org/officeDocument/2006/relationships" xmlns:m="http://schemas.openxmlformats.org/officeDocument/2006/math" xmlns:v="urn:schemas-microsoft-com:vml" xmlns:wp14="http://schemas.microsoft.com/office/word/2010/wordprocessingDrawing" xmlns:wp="http://schemas.openxmlformats.org/drawingml/2006/wordprocessingDrawing" xmlns:w10="urn:schemas-microsoft-com:office:word" xmlns:w="http://schemas.openxmlformats.org/wordprocessingml/2006/main" xmlns:w14="http://schemas.microsoft.com/office/word/2010/wordml" xmlns:w15="http://schemas.microsoft.com/office/word/2012/wordml" xmlns:w16cex="http://schemas.microsoft.com/office/word/2018/wordml/cex" xmlns:w16cid="http://schemas.microsoft.com/office/word/2016/wordml/cid" xmlns:w16="http://schemas.microsoft.com/office/word/2018/wordml" xmlns:w16se="http://schemas.microsoft.com/office/word/2015/wordml/symex" xmlns:wpg="http://schemas.microsoft.com/office/word/2010/wordprocessingGroup" xmlns:wpi="http://schemas.microsoft.com/office/word/2010/wordprocessingInk" xmlns:wne="http://schemas.microsoft.com/office/word/2006/wordml" xmlns:wps="http://schemas.microsoft.com/office/word/2010/wordprocessingShape" mc:Ignorable="w14 w15 w16se w16cid w16 w16cex wp14">
+<w:document xmlns:wpc="http://schemas.microsoft.com/office/word/2010/wordprocessingCanvas" xmlns:mc="http://schemas.openxmlformats.org/markup-compatibility/2006" xmlns:o="urn:schemas-microsoft-com:office:office" xmlns:r="http://schemas.openxmlformats.org/officeDocument/2006/relationships" xmlns:m="http://schemas.openxmlformats.org/officeDocument/2006/math" xmlns:v="urn:schemas-microsoft-com:vml" xmlns:wp14="http://schemas.microsoft.com/office/word/2010/wordprocessingDrawing" xmlns:wp="http://schemas.openxmlformats.org/drawingml/2006/wordprocessingDrawing" xmlns:w10="urn:schemas-microsoft-com:office:word" xmlns:w="http://schemas.openxmlformats.org/wordprocessingml/2006/main" xmlns:w14="http://schemas.microsoft.com/office/word/2010/wordml" xmlns:w15="http://schemas.microsoft.com/office/word/2012/wordml" xmlns:wpg="http://schemas.microsoft.com/office/word/2010/wordprocessingGroup" xmlns:wpi="http://schemas.microsoft.com/office/word/2010/wordprocessingInk" xmlns:wne="http://schemas.microsoft.com/office/word/2006/wordml" xmlns:wps="http://schemas.microsoft.com/office/word/2010/wordprocessingShape" mc:Ignorable="w14 w15 wp14">
   <w:body>
     <w:p>
       <w:r>
-        <w:t xml:space="preserve">Cuando das a </w:t>
-      </w:r>
-      <w:proofErr w:type="spellStart"/>
-      <w:r>
-        <w:t>git</w:t>
-      </w:r>
-      <w:proofErr w:type="spellEnd"/>
-      <w:r>
-        <w:t xml:space="preserve"> </w:t>
-      </w:r>
-      <w:proofErr w:type="spellStart"/>
-      <w:r>
-        <w:t>init</w:t>
-      </w:r>
-      <w:proofErr w:type="spellEnd"/>
-      <w:r>
-        <w:t xml:space="preserve"> se crea un espacio en memoria RAM </w:t>
-      </w:r>
-      <w:proofErr w:type="spellStart"/>
-      <w:r>
-        <w:t>staging</w:t>
-      </w:r>
-      <w:proofErr w:type="spellEnd"/>
-      <w:r>
-        <w:t xml:space="preserve"> totalmente desconectada y se crea el repositorio es una carpeta /.</w:t>
-      </w:r>
-      <w:proofErr w:type="spellStart"/>
-      <w:r>
-        <w:t>git</w:t>
-      </w:r>
-      <w:proofErr w:type="spellEnd"/>
-      <w:r>
-        <w:t xml:space="preserve">/ y es aquí donde agregaremos todos los cambios mediante </w:t>
-      </w:r>
-      <w:proofErr w:type="spellStart"/>
-      <w:r>
-        <w:t>git</w:t>
-      </w:r>
-      <w:proofErr w:type="spellEnd"/>
-      <w:r>
-        <w:t xml:space="preserve"> </w:t>
-      </w:r>
-      <w:proofErr w:type="spellStart"/>
-      <w:r>
-        <w:t>add</w:t>
-      </w:r>
-      <w:proofErr w:type="spellEnd"/>
-      <w:r>
-        <w:t xml:space="preserve"> con este el archivo va al </w:t>
-      </w:r>
-      <w:proofErr w:type="spellStart"/>
-      <w:r>
-        <w:t>staging</w:t>
-      </w:r>
-      <w:proofErr w:type="spellEnd"/>
-      <w:r>
-        <w:t xml:space="preserve"> y con </w:t>
-      </w:r>
-      <w:proofErr w:type="spellStart"/>
-      <w:r>
-        <w:t>commit</w:t>
-      </w:r>
-      <w:proofErr w:type="spellEnd"/>
-      <w:r>
-        <w:t>-m “</w:t>
-      </w:r>
-      <w:proofErr w:type="spellStart"/>
-      <w:r>
-        <w:t>ghksjgms</w:t>
-      </w:r>
-      <w:proofErr w:type="spellEnd"/>
-      <w:r>
-        <w:t xml:space="preserve"> ” va al repositorio el repositorio tendrá un nombre por defecto que es master </w:t>
-      </w:r>
-      <w:proofErr w:type="spellStart"/>
-      <w:r>
-        <w:t>staging</w:t>
-      </w:r>
-      <w:proofErr w:type="spellEnd"/>
-      <w:r>
-        <w:t xml:space="preserve"> es la memoria </w:t>
-      </w:r>
-      <w:proofErr w:type="spellStart"/>
-      <w:r>
-        <w:t>ram</w:t>
-      </w:r>
-      <w:proofErr w:type="spellEnd"/>
-      <w:r>
-        <w:t xml:space="preserve"> el estado temporal al que agregamos archivos y el repositorio real es al que damos </w:t>
-      </w:r>
-      <w:proofErr w:type="spellStart"/>
-      <w:r>
-        <w:t>commit</w:t>
-      </w:r>
-      <w:proofErr w:type="spellEnd"/>
-      <w:r>
-        <w:t xml:space="preserve"> cuando no hemos dado </w:t>
-      </w:r>
-      <w:proofErr w:type="spellStart"/>
-      <w:r>
-        <w:t>add</w:t>
-      </w:r>
-      <w:proofErr w:type="spellEnd"/>
-      <w:r>
-        <w:t xml:space="preserve"> el estado del archivo es </w:t>
-      </w:r>
-      <w:proofErr w:type="spellStart"/>
-      <w:r>
-        <w:t>untracked</w:t>
-      </w:r>
-      <w:proofErr w:type="spellEnd"/>
-      <w:r>
-        <w:t xml:space="preserve"> y cuando damos </w:t>
-      </w:r>
-      <w:proofErr w:type="spellStart"/>
-      <w:r>
-        <w:t>add</w:t>
-      </w:r>
-      <w:proofErr w:type="spellEnd"/>
-      <w:r>
-        <w:t xml:space="preserve"> es </w:t>
-      </w:r>
-      <w:proofErr w:type="spellStart"/>
-      <w:r>
-        <w:t>tracked</w:t>
-      </w:r>
-      <w:proofErr w:type="spellEnd"/>
-      <w:r>
-        <w:t xml:space="preserve"> es posible que tengamos un archivo modificado y que no esté en </w:t>
-      </w:r>
-      <w:proofErr w:type="spellStart"/>
-      <w:r>
-        <w:t>staging</w:t>
-      </w:r>
-      <w:proofErr w:type="spellEnd"/>
-      <w:r>
-        <w:t xml:space="preserve"> ósea no este </w:t>
-      </w:r>
-      <w:proofErr w:type="spellStart"/>
-      <w:r>
-        <w:t>trackeado</w:t>
-      </w:r>
-      <w:proofErr w:type="spellEnd"/>
-      <w:r>
-        <w:t xml:space="preserve"> cuando damos </w:t>
-      </w:r>
-      <w:proofErr w:type="spellStart"/>
-      <w:r>
-        <w:t>commit</w:t>
-      </w:r>
-      <w:proofErr w:type="spellEnd"/>
-      <w:r>
-        <w:t xml:space="preserve"> pasan de estar </w:t>
-      </w:r>
-      <w:proofErr w:type="spellStart"/>
-      <w:r>
-        <w:t>trackeados</w:t>
-      </w:r>
-      <w:proofErr w:type="spellEnd"/>
-      <w:r>
-        <w:t xml:space="preserve"> en </w:t>
-      </w:r>
-      <w:proofErr w:type="spellStart"/>
-      <w:r>
-        <w:t>staging</w:t>
-      </w:r>
-      <w:proofErr w:type="spellEnd"/>
-      <w:r>
-        <w:t xml:space="preserve"> a estar en el repositorio </w:t>
-      </w:r>
-    </w:p>
-    <w:p>
-      <w:r>
-        <w:t xml:space="preserve">Con </w:t>
-      </w:r>
-      <w:proofErr w:type="spellStart"/>
-      <w:r>
-        <w:t>checkout</w:t>
-      </w:r>
-      <w:proofErr w:type="spellEnd"/>
-      <w:r>
-        <w:t xml:space="preserve"> podemos traer todos los </w:t>
-      </w:r>
-      <w:proofErr w:type="gramStart"/>
-      <w:r>
-        <w:t>cambios  cada</w:t>
-      </w:r>
-      <w:proofErr w:type="gramEnd"/>
-      <w:r>
-        <w:t xml:space="preserve"> vez que hacemos </w:t>
-      </w:r>
-      <w:proofErr w:type="spellStart"/>
-      <w:r>
-        <w:t>commit</w:t>
-      </w:r>
-      <w:proofErr w:type="spellEnd"/>
-      <w:r>
-        <w:t xml:space="preserve"> hacemos una versión nueva de cambios de nuestro archivo.</w:t>
+        <w:t xml:space="preserve">Cuando das a git init se crea un espacio en memoria RAM staging totalmente desconectada y se crea el repositorio es una carpeta /.git/ y es aquí donde agregaremos todos los cambios mediante git add con este el archivo va al staging y con commit-m “ghksjgms ” va al repositorio el repositorio tendrá un nombre por defecto que es master staging es la memoria ram el estado temporal al que agregamos archivos y el repositorio real es al que damos commit cuando no hemos dado add el estado del archivo es untracked y cuando damos add es tracked es posible que tengamos un archivo modificado y que no esté en staging ósea no este trackeado cuando damos commit pasan de estar trackeados en staging a estar en el repositorio </w:t>
+      </w:r>
+    </w:p>
+    <w:p>
+      <w:r>
+        <w:t>Con checkout podemos traer todos los cambios  cada vez que hacemos commit hacemos una versión nueva de cambios de nuestro archivo.</w:t>
       </w:r>
     </w:p>
     <w:p>
@@ -211,23 +19,7 @@
     </w:p>
     <w:p>
       <w:r>
-        <w:t xml:space="preserve">Por defecto estamos en la rama </w:t>
-      </w:r>
-      <w:proofErr w:type="gramStart"/>
-      <w:r>
-        <w:t>master</w:t>
-      </w:r>
-      <w:proofErr w:type="gramEnd"/>
-      <w:r>
-        <w:t xml:space="preserve"> y cada vez que hacemos </w:t>
-      </w:r>
-      <w:proofErr w:type="spellStart"/>
-      <w:r>
-        <w:t>commit</w:t>
-      </w:r>
-      <w:proofErr w:type="spellEnd"/>
-      <w:r>
-        <w:t xml:space="preserve"> </w:t>
+        <w:t xml:space="preserve">Por defecto estamos en la rama master y cada vez que hacemos commit </w:t>
       </w:r>
       <w:r>
         <w:t xml:space="preserve">creamos una nueva versión. </w:t>
@@ -235,15 +27,7 @@
     </w:p>
     <w:p>
       <w:r>
-        <w:t xml:space="preserve">Para crear una nueva rama podemos copiar la versión actual o una versión anterior y hacemos </w:t>
-      </w:r>
-      <w:proofErr w:type="spellStart"/>
-      <w:r>
-        <w:t>commit</w:t>
-      </w:r>
-      <w:proofErr w:type="spellEnd"/>
-      <w:r>
-        <w:t xml:space="preserve"> en esa versión. </w:t>
+        <w:t xml:space="preserve">Para crear una nueva rama podemos copiar la versión actual o una versión anterior y hacemos commit en esa versión. </w:t>
       </w:r>
     </w:p>
     <w:p>
@@ -260,6 +44,7 @@
       <w:r>
         <w:rPr>
           <w:noProof/>
+          <w:lang w:eastAsia="es-ES"/>
         </w:rPr>
         <w:drawing>
           <wp:inline distT="0" distB="0" distL="0" distR="0" wp14:anchorId="28F77544" wp14:editId="6DDAE454">
@@ -317,27 +102,7 @@
           <w:sz w:val="21"/>
           <w:szCs w:val="21"/>
         </w:rPr>
-        <w:t xml:space="preserve">El flujo de </w:t>
-      </w:r>
-      <w:proofErr w:type="spellStart"/>
-      <w:r>
-        <w:rPr>
-          <w:rFonts w:ascii="Arial" w:hAnsi="Arial" w:cs="Arial"/>
-          <w:color w:val="4A4A4A"/>
-          <w:sz w:val="21"/>
-          <w:szCs w:val="21"/>
-        </w:rPr>
-        <w:t>Gitflow</w:t>
-      </w:r>
-      <w:proofErr w:type="spellEnd"/>
-      <w:r>
-        <w:rPr>
-          <w:rFonts w:ascii="Arial" w:hAnsi="Arial" w:cs="Arial"/>
-          <w:color w:val="4A4A4A"/>
-          <w:sz w:val="21"/>
-          <w:szCs w:val="21"/>
-        </w:rPr>
-        <w:t xml:space="preserve"> es así:</w:t>
+        <w:t>El flujo de Gitflow es así:</w:t>
       </w:r>
     </w:p>
     <w:p>
@@ -361,7 +126,6 @@
         </w:rPr>
         <w:t>En la rama </w:t>
       </w:r>
-      <w:proofErr w:type="gramStart"/>
       <w:r>
         <w:rPr>
           <w:rStyle w:val="Textoennegrita"/>
@@ -372,7 +136,6 @@
         </w:rPr>
         <w:t>master</w:t>
       </w:r>
-      <w:proofErr w:type="gramEnd"/>
       <w:r>
         <w:rPr>
           <w:rFonts w:ascii="Arial" w:hAnsi="Arial" w:cs="Arial"/>
@@ -404,7 +167,6 @@
         </w:rPr>
         <w:t>1.- Se crea la rama </w:t>
       </w:r>
-      <w:proofErr w:type="spellStart"/>
       <w:r>
         <w:rPr>
           <w:rStyle w:val="Textoennegrita"/>
@@ -415,7 +177,6 @@
         </w:rPr>
         <w:t>develop</w:t>
       </w:r>
-      <w:proofErr w:type="spellEnd"/>
       <w:r>
         <w:rPr>
           <w:rFonts w:ascii="Arial" w:hAnsi="Arial" w:cs="Arial"/>
@@ -447,7 +208,6 @@
         </w:rPr>
         <w:t>2.- Liberar a producción con tu equipo de trabajo se crea una </w:t>
       </w:r>
-      <w:proofErr w:type="spellStart"/>
       <w:r>
         <w:rPr>
           <w:rStyle w:val="Textoennegrita"/>
@@ -458,35 +218,14 @@
         </w:rPr>
         <w:t>release</w:t>
       </w:r>
-      <w:proofErr w:type="spellEnd"/>
-      <w:r>
-        <w:rPr>
-          <w:rFonts w:ascii="Arial" w:hAnsi="Arial" w:cs="Arial"/>
-          <w:color w:val="4A4A4A"/>
-          <w:sz w:val="21"/>
-          <w:szCs w:val="21"/>
-        </w:rPr>
-        <w:t xml:space="preserve"> desde </w:t>
-      </w:r>
-      <w:proofErr w:type="spellStart"/>
-      <w:r>
-        <w:rPr>
-          <w:rFonts w:ascii="Arial" w:hAnsi="Arial" w:cs="Arial"/>
-          <w:color w:val="4A4A4A"/>
-          <w:sz w:val="21"/>
-          <w:szCs w:val="21"/>
-        </w:rPr>
-        <w:t>develop</w:t>
-      </w:r>
-      <w:proofErr w:type="spellEnd"/>
-      <w:r>
-        <w:rPr>
-          <w:rFonts w:ascii="Arial" w:hAnsi="Arial" w:cs="Arial"/>
-          <w:color w:val="4A4A4A"/>
-          <w:sz w:val="21"/>
-          <w:szCs w:val="21"/>
-        </w:rPr>
-        <w:t>.</w:t>
+      <w:r>
+        <w:rPr>
+          <w:rFonts w:ascii="Arial" w:hAnsi="Arial" w:cs="Arial"/>
+          <w:color w:val="4A4A4A"/>
+          <w:sz w:val="21"/>
+          <w:szCs w:val="21"/>
+        </w:rPr>
+        <w:t> desde develop.</w:t>
       </w:r>
     </w:p>
     <w:p>
@@ -508,67 +247,7 @@
           <w:sz w:val="21"/>
           <w:szCs w:val="21"/>
         </w:rPr>
-        <w:t xml:space="preserve">No se pasa directo de </w:t>
-      </w:r>
-      <w:proofErr w:type="spellStart"/>
-      <w:r>
-        <w:rPr>
-          <w:rFonts w:ascii="Arial" w:hAnsi="Arial" w:cs="Arial"/>
-          <w:color w:val="4A4A4A"/>
-          <w:sz w:val="21"/>
-          <w:szCs w:val="21"/>
-        </w:rPr>
-        <w:t>develop</w:t>
-      </w:r>
-      <w:proofErr w:type="spellEnd"/>
-      <w:r>
-        <w:rPr>
-          <w:rFonts w:ascii="Arial" w:hAnsi="Arial" w:cs="Arial"/>
-          <w:color w:val="4A4A4A"/>
-          <w:sz w:val="21"/>
-          <w:szCs w:val="21"/>
-        </w:rPr>
-        <w:t xml:space="preserve"> a </w:t>
-      </w:r>
-      <w:proofErr w:type="gramStart"/>
-      <w:r>
-        <w:rPr>
-          <w:rFonts w:ascii="Arial" w:hAnsi="Arial" w:cs="Arial"/>
-          <w:color w:val="4A4A4A"/>
-          <w:sz w:val="21"/>
-          <w:szCs w:val="21"/>
-        </w:rPr>
-        <w:t>master</w:t>
-      </w:r>
-      <w:proofErr w:type="gramEnd"/>
-      <w:r>
-        <w:rPr>
-          <w:rFonts w:ascii="Arial" w:hAnsi="Arial" w:cs="Arial"/>
-          <w:color w:val="4A4A4A"/>
-          <w:sz w:val="21"/>
-          <w:szCs w:val="21"/>
-        </w:rPr>
-        <w:t xml:space="preserve">, Git Flow crea la nueva rama de </w:t>
-      </w:r>
-      <w:proofErr w:type="spellStart"/>
-      <w:r>
-        <w:rPr>
-          <w:rFonts w:ascii="Arial" w:hAnsi="Arial" w:cs="Arial"/>
-          <w:color w:val="4A4A4A"/>
-          <w:sz w:val="21"/>
-          <w:szCs w:val="21"/>
-        </w:rPr>
-        <w:t>release</w:t>
-      </w:r>
-      <w:proofErr w:type="spellEnd"/>
-      <w:r>
-        <w:rPr>
-          <w:rFonts w:ascii="Arial" w:hAnsi="Arial" w:cs="Arial"/>
-          <w:color w:val="4A4A4A"/>
-          <w:sz w:val="21"/>
-          <w:szCs w:val="21"/>
-        </w:rPr>
-        <w:t>.</w:t>
+        <w:t>No se pasa directo de develop a master, Git Flow crea la nueva rama de release.</w:t>
       </w:r>
     </w:p>
     <w:p>
@@ -592,7 +271,6 @@
         </w:rPr>
         <w:t>3.- Por cada petición o tarea se genera una rama llamada </w:t>
       </w:r>
-      <w:proofErr w:type="spellStart"/>
       <w:r>
         <w:rPr>
           <w:rStyle w:val="Textoennegrita"/>
@@ -603,35 +281,14 @@
         </w:rPr>
         <w:t>feature</w:t>
       </w:r>
-      <w:proofErr w:type="spellEnd"/>
-      <w:r>
-        <w:rPr>
-          <w:rFonts w:ascii="Arial" w:hAnsi="Arial" w:cs="Arial"/>
-          <w:color w:val="4A4A4A"/>
-          <w:sz w:val="21"/>
-          <w:szCs w:val="21"/>
-        </w:rPr>
-        <w:t xml:space="preserve"> a partir de </w:t>
-      </w:r>
-      <w:proofErr w:type="spellStart"/>
-      <w:r>
-        <w:rPr>
-          <w:rFonts w:ascii="Arial" w:hAnsi="Arial" w:cs="Arial"/>
-          <w:color w:val="4A4A4A"/>
-          <w:sz w:val="21"/>
-          <w:szCs w:val="21"/>
-        </w:rPr>
-        <w:t>develop</w:t>
-      </w:r>
-      <w:proofErr w:type="spellEnd"/>
-      <w:r>
-        <w:rPr>
-          <w:rFonts w:ascii="Arial" w:hAnsi="Arial" w:cs="Arial"/>
-          <w:color w:val="4A4A4A"/>
-          <w:sz w:val="21"/>
-          <w:szCs w:val="21"/>
-        </w:rPr>
-        <w:t>.</w:t>
+      <w:r>
+        <w:rPr>
+          <w:rFonts w:ascii="Arial" w:hAnsi="Arial" w:cs="Arial"/>
+          <w:color w:val="4A4A4A"/>
+          <w:sz w:val="21"/>
+          <w:szCs w:val="21"/>
+        </w:rPr>
+        <w:t> a partir de develop.</w:t>
       </w:r>
     </w:p>
     <w:p>
@@ -654,29 +311,8 @@
           <w:szCs w:val="21"/>
         </w:rPr>
         <w:lastRenderedPageBreak/>
-        <w:t xml:space="preserve">4.- Por </w:t>
-      </w:r>
-      <w:proofErr w:type="gramStart"/>
-      <w:r>
-        <w:rPr>
-          <w:rFonts w:ascii="Arial" w:hAnsi="Arial" w:cs="Arial"/>
-          <w:color w:val="4A4A4A"/>
-          <w:sz w:val="21"/>
-          <w:szCs w:val="21"/>
-        </w:rPr>
-        <w:t>ejemplo</w:t>
-      </w:r>
-      <w:proofErr w:type="gramEnd"/>
-      <w:r>
-        <w:rPr>
-          <w:rFonts w:ascii="Arial" w:hAnsi="Arial" w:cs="Arial"/>
-          <w:color w:val="4A4A4A"/>
-          <w:sz w:val="21"/>
-          <w:szCs w:val="21"/>
-        </w:rPr>
-        <w:t xml:space="preserve"> una pantalla nueva, se crea y está completa el </w:t>
-      </w:r>
-      <w:proofErr w:type="spellStart"/>
+        <w:t>4.- Por ejemplo una pantalla nueva, se crea y está completa el </w:t>
+      </w:r>
       <w:r>
         <w:rPr>
           <w:rStyle w:val="Textoennegrita"/>
@@ -687,37 +323,15 @@
         </w:rPr>
         <w:t>feature</w:t>
       </w:r>
-      <w:proofErr w:type="spellEnd"/>
-      <w:r>
-        <w:rPr>
-          <w:rFonts w:ascii="Arial" w:hAnsi="Arial" w:cs="Arial"/>
-          <w:color w:val="4A4A4A"/>
-          <w:sz w:val="21"/>
-          <w:szCs w:val="21"/>
-        </w:rPr>
-        <w:t xml:space="preserve"> de pantalla se cierra y se </w:t>
-      </w:r>
-      <w:proofErr w:type="spellStart"/>
-      <w:r>
-        <w:rPr>
-          <w:rFonts w:ascii="Arial" w:hAnsi="Arial" w:cs="Arial"/>
-          <w:color w:val="4A4A4A"/>
-          <w:sz w:val="21"/>
-          <w:szCs w:val="21"/>
-        </w:rPr>
-        <w:t>afusiona</w:t>
-      </w:r>
-      <w:proofErr w:type="spellEnd"/>
-      <w:r>
-        <w:rPr>
-          <w:rFonts w:ascii="Arial" w:hAnsi="Arial" w:cs="Arial"/>
-          <w:color w:val="4A4A4A"/>
-          <w:sz w:val="21"/>
-          <w:szCs w:val="21"/>
-        </w:rPr>
-        <w:t xml:space="preserve"> con </w:t>
-      </w:r>
-      <w:proofErr w:type="spellStart"/>
+      <w:r>
+        <w:rPr>
+          <w:rFonts w:ascii="Arial" w:hAnsi="Arial" w:cs="Arial"/>
+          <w:color w:val="4A4A4A"/>
+          <w:sz w:val="21"/>
+          <w:szCs w:val="21"/>
+        </w:rPr>
+        <w:t> de pantalla se cierra y se afusiona con </w:t>
+      </w:r>
       <w:r>
         <w:rPr>
           <w:rStyle w:val="Textoennegrita"/>
@@ -728,7 +342,6 @@
         </w:rPr>
         <w:t>develop</w:t>
       </w:r>
-      <w:proofErr w:type="spellEnd"/>
       <w:r>
         <w:rPr>
           <w:rFonts w:ascii="Arial" w:hAnsi="Arial" w:cs="Arial"/>
@@ -758,67 +371,7 @@
           <w:sz w:val="21"/>
           <w:szCs w:val="21"/>
         </w:rPr>
-        <w:t xml:space="preserve">5.- Cuando tienes la rama </w:t>
-      </w:r>
-      <w:proofErr w:type="spellStart"/>
-      <w:r>
-        <w:rPr>
-          <w:rFonts w:ascii="Arial" w:hAnsi="Arial" w:cs="Arial"/>
-          <w:color w:val="4A4A4A"/>
-          <w:sz w:val="21"/>
-          <w:szCs w:val="21"/>
-        </w:rPr>
-        <w:t>release</w:t>
-      </w:r>
-      <w:proofErr w:type="spellEnd"/>
-      <w:r>
-        <w:rPr>
-          <w:rFonts w:ascii="Arial" w:hAnsi="Arial" w:cs="Arial"/>
-          <w:color w:val="4A4A4A"/>
-          <w:sz w:val="21"/>
-          <w:szCs w:val="21"/>
-        </w:rPr>
-        <w:t xml:space="preserve"> terminada, fusionas con </w:t>
-      </w:r>
-      <w:proofErr w:type="spellStart"/>
-      <w:r>
-        <w:rPr>
-          <w:rFonts w:ascii="Arial" w:hAnsi="Arial" w:cs="Arial"/>
-          <w:color w:val="4A4A4A"/>
-          <w:sz w:val="21"/>
-          <w:szCs w:val="21"/>
-        </w:rPr>
-        <w:t>develop</w:t>
-      </w:r>
-      <w:proofErr w:type="spellEnd"/>
-      <w:r>
-        <w:rPr>
-          <w:rFonts w:ascii="Arial" w:hAnsi="Arial" w:cs="Arial"/>
-          <w:color w:val="4A4A4A"/>
-          <w:sz w:val="21"/>
-          <w:szCs w:val="21"/>
-        </w:rPr>
-        <w:t xml:space="preserve"> y </w:t>
-      </w:r>
-      <w:proofErr w:type="gramStart"/>
-      <w:r>
-        <w:rPr>
-          <w:rFonts w:ascii="Arial" w:hAnsi="Arial" w:cs="Arial"/>
-          <w:color w:val="4A4A4A"/>
-          <w:sz w:val="21"/>
-          <w:szCs w:val="21"/>
-        </w:rPr>
-        <w:t>master</w:t>
-      </w:r>
-      <w:proofErr w:type="gramEnd"/>
-      <w:r>
-        <w:rPr>
-          <w:rFonts w:ascii="Arial" w:hAnsi="Arial" w:cs="Arial"/>
-          <w:color w:val="4A4A4A"/>
-          <w:sz w:val="21"/>
-          <w:szCs w:val="21"/>
-        </w:rPr>
-        <w:t>.</w:t>
+        <w:t>5.- Cuando tienes la rama release terminada, fusionas con develop y master.</w:t>
       </w:r>
     </w:p>
     <w:p>
@@ -840,29 +393,8 @@
           <w:sz w:val="21"/>
           <w:szCs w:val="21"/>
         </w:rPr>
-        <w:t xml:space="preserve">6.- Si hay problema en </w:t>
-      </w:r>
-      <w:proofErr w:type="gramStart"/>
-      <w:r>
-        <w:rPr>
-          <w:rFonts w:ascii="Arial" w:hAnsi="Arial" w:cs="Arial"/>
-          <w:color w:val="4A4A4A"/>
-          <w:sz w:val="21"/>
-          <w:szCs w:val="21"/>
-        </w:rPr>
-        <w:t>master</w:t>
-      </w:r>
-      <w:proofErr w:type="gramEnd"/>
-      <w:r>
-        <w:rPr>
-          <w:rFonts w:ascii="Arial" w:hAnsi="Arial" w:cs="Arial"/>
-          <w:color w:val="4A4A4A"/>
-          <w:sz w:val="21"/>
-          <w:szCs w:val="21"/>
-        </w:rPr>
-        <w:t xml:space="preserve"> se crea </w:t>
-      </w:r>
-      <w:proofErr w:type="spellStart"/>
+        <w:t>6.- Si hay problema en master se crea </w:t>
+      </w:r>
       <w:r>
         <w:rPr>
           <w:rStyle w:val="Textoennegrita"/>
@@ -873,7 +405,6 @@
         </w:rPr>
         <w:t>hotfix</w:t>
       </w:r>
-      <w:proofErr w:type="spellEnd"/>
       <w:r>
         <w:rPr>
           <w:rFonts w:ascii="Arial" w:hAnsi="Arial" w:cs="Arial"/>
@@ -903,67 +434,7 @@
           <w:sz w:val="21"/>
           <w:szCs w:val="21"/>
         </w:rPr>
-        <w:t xml:space="preserve">7.- Se crea una nueva rama se trabaja y se reintegra. Una vez que </w:t>
-      </w:r>
-      <w:proofErr w:type="spellStart"/>
-      <w:r>
-        <w:rPr>
-          <w:rFonts w:ascii="Arial" w:hAnsi="Arial" w:cs="Arial"/>
-          <w:color w:val="4A4A4A"/>
-          <w:sz w:val="21"/>
-          <w:szCs w:val="21"/>
-        </w:rPr>
-        <w:t>hotfix</w:t>
-      </w:r>
-      <w:proofErr w:type="spellEnd"/>
-      <w:r>
-        <w:rPr>
-          <w:rFonts w:ascii="Arial" w:hAnsi="Arial" w:cs="Arial"/>
-          <w:color w:val="4A4A4A"/>
-          <w:sz w:val="21"/>
-          <w:szCs w:val="21"/>
-        </w:rPr>
-        <w:t xml:space="preserve"> se completa, se fusiona a ambos </w:t>
-      </w:r>
-      <w:proofErr w:type="spellStart"/>
-      <w:r>
-        <w:rPr>
-          <w:rFonts w:ascii="Arial" w:hAnsi="Arial" w:cs="Arial"/>
-          <w:color w:val="4A4A4A"/>
-          <w:sz w:val="21"/>
-          <w:szCs w:val="21"/>
-        </w:rPr>
-        <w:t>develop</w:t>
-      </w:r>
-      <w:proofErr w:type="spellEnd"/>
-      <w:r>
-        <w:rPr>
-          <w:rFonts w:ascii="Arial" w:hAnsi="Arial" w:cs="Arial"/>
-          <w:color w:val="4A4A4A"/>
-          <w:sz w:val="21"/>
-          <w:szCs w:val="21"/>
-        </w:rPr>
-        <w:t xml:space="preserve"> y </w:t>
-      </w:r>
-      <w:proofErr w:type="gramStart"/>
-      <w:r>
-        <w:rPr>
-          <w:rFonts w:ascii="Arial" w:hAnsi="Arial" w:cs="Arial"/>
-          <w:color w:val="4A4A4A"/>
-          <w:sz w:val="21"/>
-          <w:szCs w:val="21"/>
-        </w:rPr>
-        <w:t>master</w:t>
-      </w:r>
-      <w:proofErr w:type="gramEnd"/>
-      <w:r>
-        <w:rPr>
-          <w:rFonts w:ascii="Arial" w:hAnsi="Arial" w:cs="Arial"/>
-          <w:color w:val="4A4A4A"/>
-          <w:sz w:val="21"/>
-          <w:szCs w:val="21"/>
-        </w:rPr>
-        <w:t>.</w:t>
+        <w:t>7.- Se crea una nueva rama se trabaja y se reintegra. Una vez que hotfix se completa, se fusiona a ambos develop y master.</w:t>
       </w:r>
     </w:p>
     <w:p>
@@ -972,6 +443,70 @@
           <w:u w:val="single"/>
         </w:rPr>
       </w:pPr>
+    </w:p>
+    <w:p>
+      <w:pPr>
+        <w:rPr>
+          <w:u w:val="single"/>
+        </w:rPr>
+      </w:pPr>
+      <w:bookmarkStart w:id="0" w:name="_GoBack"/>
+      <w:bookmarkEnd w:id="0"/>
+    </w:p>
+    <w:p>
+      <w:pPr>
+        <w:rPr>
+          <w:u w:val="single"/>
+        </w:rPr>
+      </w:pPr>
+    </w:p>
+    <w:p>
+      <w:pPr>
+        <w:rPr>
+          <w:u w:val="single"/>
+        </w:rPr>
+      </w:pPr>
+      <w:r>
+        <w:rPr>
+          <w:noProof/>
+          <w:lang w:eastAsia="es-ES"/>
+        </w:rPr>
+        <w:drawing>
+          <wp:inline distT="0" distB="0" distL="0" distR="0" wp14:anchorId="69D6A704" wp14:editId="6AD22A6E">
+            <wp:extent cx="4638675" cy="5981700"/>
+            <wp:effectExtent l="0" t="0" r="9525" b="0"/>
+            <wp:docPr id="2" name="Imagen 2"/>
+            <wp:cNvGraphicFramePr>
+              <a:graphicFrameLocks xmlns:a="http://schemas.openxmlformats.org/drawingml/2006/main" noChangeAspect="1"/>
+            </wp:cNvGraphicFramePr>
+            <a:graphic xmlns:a="http://schemas.openxmlformats.org/drawingml/2006/main">
+              <a:graphicData uri="http://schemas.openxmlformats.org/drawingml/2006/picture">
+                <pic:pic xmlns:pic="http://schemas.openxmlformats.org/drawingml/2006/picture">
+                  <pic:nvPicPr>
+                    <pic:cNvPr id="1" name=""/>
+                    <pic:cNvPicPr/>
+                  </pic:nvPicPr>
+                  <pic:blipFill>
+                    <a:blip r:embed="rId7"/>
+                    <a:stretch>
+                      <a:fillRect/>
+                    </a:stretch>
+                  </pic:blipFill>
+                  <pic:spPr>
+                    <a:xfrm>
+                      <a:off x="0" y="0"/>
+                      <a:ext cx="4638675" cy="5981700"/>
+                    </a:xfrm>
+                    <a:prstGeom prst="rect">
+                      <a:avLst/>
+                    </a:prstGeom>
+                  </pic:spPr>
+                </pic:pic>
+              </a:graphicData>
+            </a:graphic>
+          </wp:inline>
+        </w:drawing>
+      </w:r>
     </w:p>
     <w:sectPr>
       <w:pgSz w:w="11906" w:h="16838"/>
@@ -984,7 +519,7 @@
 </file>
 
 <file path=word/endnotes.xml><?xml version="1.0" encoding="utf-8"?>
-<w:endnotes xmlns:wpc="http://schemas.microsoft.com/office/word/2010/wordprocessingCanvas" xmlns:cx="http://schemas.microsoft.com/office/drawing/2014/chartex" xmlns:cx1="http://schemas.microsoft.com/office/drawing/2015/9/8/chartex" xmlns:cx2="http://schemas.microsoft.com/office/drawing/2015/10/21/chartex" xmlns:cx3="http://schemas.microsoft.com/office/drawing/2016/5/9/chartex" xmlns:cx4="http://schemas.microsoft.com/office/drawing/2016/5/10/chartex" xmlns:cx5="http://schemas.microsoft.com/office/drawing/2016/5/11/chartex" xmlns:cx6="http://schemas.microsoft.com/office/drawing/2016/5/12/chartex" xmlns:cx7="http://schemas.microsoft.com/office/drawing/2016/5/13/chartex" xmlns:cx8="http://schemas.microsoft.com/office/drawing/2016/5/14/chartex" xmlns:mc="http://schemas.openxmlformats.org/markup-compatibility/2006" xmlns:aink="http://schemas.microsoft.com/office/drawing/2016/ink" xmlns:am3d="http://schemas.microsoft.com/office/drawing/2017/model3d" xmlns:o="urn:schemas-microsoft-com:office:office" xmlns:r="http://schemas.openxmlformats.org/officeDocument/2006/relationships" xmlns:m="http://schemas.openxmlformats.org/officeDocument/2006/math" xmlns:v="urn:schemas-microsoft-com:vml" xmlns:wp14="http://schemas.microsoft.com/office/word/2010/wordprocessingDrawing" xmlns:wp="http://schemas.openxmlformats.org/drawingml/2006/wordprocessingDrawing" xmlns:w10="urn:schemas-microsoft-com:office:word" xmlns:w="http://schemas.openxmlformats.org/wordprocessingml/2006/main" xmlns:w14="http://schemas.microsoft.com/office/word/2010/wordml" xmlns:w15="http://schemas.microsoft.com/office/word/2012/wordml" xmlns:w16cex="http://schemas.microsoft.com/office/word/2018/wordml/cex" xmlns:w16cid="http://schemas.microsoft.com/office/word/2016/wordml/cid" xmlns:w16="http://schemas.microsoft.com/office/word/2018/wordml" xmlns:w16se="http://schemas.microsoft.com/office/word/2015/wordml/symex" xmlns:wpg="http://schemas.microsoft.com/office/word/2010/wordprocessingGroup" xmlns:wpi="http://schemas.microsoft.com/office/word/2010/wordprocessingInk" xmlns:wne="http://schemas.microsoft.com/office/word/2006/wordml" xmlns:wps="http://schemas.microsoft.com/office/word/2010/wordprocessingShape" mc:Ignorable="w14 w15 w16se w16cid w16 w16cex wp14">
+<w:endnotes xmlns:wpc="http://schemas.microsoft.com/office/word/2010/wordprocessingCanvas" xmlns:mc="http://schemas.openxmlformats.org/markup-compatibility/2006" xmlns:o="urn:schemas-microsoft-com:office:office" xmlns:r="http://schemas.openxmlformats.org/officeDocument/2006/relationships" xmlns:m="http://schemas.openxmlformats.org/officeDocument/2006/math" xmlns:v="urn:schemas-microsoft-com:vml" xmlns:wp14="http://schemas.microsoft.com/office/word/2010/wordprocessingDrawing" xmlns:wp="http://schemas.openxmlformats.org/drawingml/2006/wordprocessingDrawing" xmlns:w10="urn:schemas-microsoft-com:office:word" xmlns:w="http://schemas.openxmlformats.org/wordprocessingml/2006/main" xmlns:w14="http://schemas.microsoft.com/office/word/2010/wordml" xmlns:w15="http://schemas.microsoft.com/office/word/2012/wordml" xmlns:wpg="http://schemas.microsoft.com/office/word/2010/wordprocessingGroup" xmlns:wpi="http://schemas.microsoft.com/office/word/2010/wordprocessingInk" xmlns:wne="http://schemas.microsoft.com/office/word/2006/wordml" xmlns:wps="http://schemas.microsoft.com/office/word/2010/wordprocessingShape" mc:Ignorable="w14 w15 wp14">
   <w:endnote w:type="separator" w:id="-1">
     <w:p>
       <w:pPr>
@@ -1009,7 +544,7 @@
 </file>
 
 <file path=word/footnotes.xml><?xml version="1.0" encoding="utf-8"?>
-<w:footnotes xmlns:wpc="http://schemas.microsoft.com/office/word/2010/wordprocessingCanvas" xmlns:cx="http://schemas.microsoft.com/office/drawing/2014/chartex" xmlns:cx1="http://schemas.microsoft.com/office/drawing/2015/9/8/chartex" xmlns:cx2="http://schemas.microsoft.com/office/drawing/2015/10/21/chartex" xmlns:cx3="http://schemas.microsoft.com/office/drawing/2016/5/9/chartex" xmlns:cx4="http://schemas.microsoft.com/office/drawing/2016/5/10/chartex" xmlns:cx5="http://schemas.microsoft.com/office/drawing/2016/5/11/chartex" xmlns:cx6="http://schemas.microsoft.com/office/drawing/2016/5/12/chartex" xmlns:cx7="http://schemas.microsoft.com/office/drawing/2016/5/13/chartex" xmlns:cx8="http://schemas.microsoft.com/office/drawing/2016/5/14/chartex" xmlns:mc="http://schemas.openxmlformats.org/markup-compatibility/2006" xmlns:aink="http://schemas.microsoft.com/office/drawing/2016/ink" xmlns:am3d="http://schemas.microsoft.com/office/drawing/2017/model3d" xmlns:o="urn:schemas-microsoft-com:office:office" xmlns:r="http://schemas.openxmlformats.org/officeDocument/2006/relationships" xmlns:m="http://schemas.openxmlformats.org/officeDocument/2006/math" xmlns:v="urn:schemas-microsoft-com:vml" xmlns:wp14="http://schemas.microsoft.com/office/word/2010/wordprocessingDrawing" xmlns:wp="http://schemas.openxmlformats.org/drawingml/2006/wordprocessingDrawing" xmlns:w10="urn:schemas-microsoft-com:office:word" xmlns:w="http://schemas.openxmlformats.org/wordprocessingml/2006/main" xmlns:w14="http://schemas.microsoft.com/office/word/2010/wordml" xmlns:w15="http://schemas.microsoft.com/office/word/2012/wordml" xmlns:w16cex="http://schemas.microsoft.com/office/word/2018/wordml/cex" xmlns:w16cid="http://schemas.microsoft.com/office/word/2016/wordml/cid" xmlns:w16="http://schemas.microsoft.com/office/word/2018/wordml" xmlns:w16se="http://schemas.microsoft.com/office/word/2015/wordml/symex" xmlns:wpg="http://schemas.microsoft.com/office/word/2010/wordprocessingGroup" xmlns:wpi="http://schemas.microsoft.com/office/word/2010/wordprocessingInk" xmlns:wne="http://schemas.microsoft.com/office/word/2006/wordml" xmlns:wps="http://schemas.microsoft.com/office/word/2010/wordprocessingShape" mc:Ignorable="w14 w15 w16se w16cid w16 w16cex wp14">
+<w:footnotes xmlns:wpc="http://schemas.microsoft.com/office/word/2010/wordprocessingCanvas" xmlns:mc="http://schemas.openxmlformats.org/markup-compatibility/2006" xmlns:o="urn:schemas-microsoft-com:office:office" xmlns:r="http://schemas.openxmlformats.org/officeDocument/2006/relationships" xmlns:m="http://schemas.openxmlformats.org/officeDocument/2006/math" xmlns:v="urn:schemas-microsoft-com:vml" xmlns:wp14="http://schemas.microsoft.com/office/word/2010/wordprocessingDrawing" xmlns:wp="http://schemas.openxmlformats.org/drawingml/2006/wordprocessingDrawing" xmlns:w10="urn:schemas-microsoft-com:office:word" xmlns:w="http://schemas.openxmlformats.org/wordprocessingml/2006/main" xmlns:w14="http://schemas.microsoft.com/office/word/2010/wordml" xmlns:w15="http://schemas.microsoft.com/office/word/2012/wordml" xmlns:wpg="http://schemas.microsoft.com/office/word/2010/wordprocessingGroup" xmlns:wpi="http://schemas.microsoft.com/office/word/2010/wordprocessingInk" xmlns:wne="http://schemas.microsoft.com/office/word/2006/wordml" xmlns:wps="http://schemas.microsoft.com/office/word/2010/wordprocessingShape" mc:Ignorable="w14 w15 wp14">
   <w:footnote w:type="separator" w:id="-1">
     <w:p>
       <w:pPr>
@@ -1034,7 +569,7 @@
 </file>
 
 <file path=word/styles.xml><?xml version="1.0" encoding="utf-8"?>
-<w:styles xmlns:mc="http://schemas.openxmlformats.org/markup-compatibility/2006" xmlns:r="http://schemas.openxmlformats.org/officeDocument/2006/relationships" xmlns:w="http://schemas.openxmlformats.org/wordprocessingml/2006/main" xmlns:w14="http://schemas.microsoft.com/office/word/2010/wordml" xmlns:w15="http://schemas.microsoft.com/office/word/2012/wordml" xmlns:w16cex="http://schemas.microsoft.com/office/word/2018/wordml/cex" xmlns:w16cid="http://schemas.microsoft.com/office/word/2016/wordml/cid" xmlns:w16="http://schemas.microsoft.com/office/word/2018/wordml" xmlns:w16se="http://schemas.microsoft.com/office/word/2015/wordml/symex" mc:Ignorable="w14 w15 w16se w16cid w16 w16cex">
+<w:styles xmlns:mc="http://schemas.openxmlformats.org/markup-compatibility/2006" xmlns:r="http://schemas.openxmlformats.org/officeDocument/2006/relationships" xmlns:w="http://schemas.openxmlformats.org/wordprocessingml/2006/main" xmlns:w14="http://schemas.microsoft.com/office/word/2010/wordml" xmlns:w15="http://schemas.microsoft.com/office/word/2012/wordml" mc:Ignorable="w14 w15">
   <w:docDefaults>
     <w:rPrDefault>
       <w:rPr>
@@ -1050,7 +585,7 @@
       </w:pPr>
     </w:pPrDefault>
   </w:docDefaults>
-  <w:latentStyles w:defLockedState="0" w:defUIPriority="99" w:defSemiHidden="0" w:defUnhideWhenUsed="0" w:defQFormat="0" w:count="376">
+  <w:latentStyles w:defLockedState="0" w:defUIPriority="99" w:defSemiHidden="0" w:defUnhideWhenUsed="0" w:defQFormat="0" w:count="371">
     <w:lsdException w:name="Normal" w:uiPriority="0" w:qFormat="1"/>
     <w:lsdException w:name="heading 1" w:uiPriority="9" w:qFormat="1"/>
     <w:lsdException w:name="heading 2" w:semiHidden="1" w:uiPriority="9" w:unhideWhenUsed="1" w:qFormat="1"/>
@@ -1156,6 +691,7 @@
     <w:lsdException w:name="HTML Sample" w:semiHidden="1" w:unhideWhenUsed="1"/>
     <w:lsdException w:name="HTML Typewriter" w:semiHidden="1" w:unhideWhenUsed="1"/>
     <w:lsdException w:name="HTML Variable" w:semiHidden="1" w:unhideWhenUsed="1"/>
+    <w:lsdException w:name="Normal Table" w:semiHidden="1" w:unhideWhenUsed="1"/>
     <w:lsdException w:name="annotation subject" w:semiHidden="1" w:unhideWhenUsed="1"/>
     <w:lsdException w:name="No List" w:semiHidden="1" w:unhideWhenUsed="1"/>
     <w:lsdException w:name="Outline List 1" w:semiHidden="1" w:unhideWhenUsed="1"/>
@@ -1202,8 +738,10 @@
     <w:lsdException w:name="Table Subtle 2" w:semiHidden="1" w:unhideWhenUsed="1"/>
     <w:lsdException w:name="Table Web 1" w:semiHidden="1" w:unhideWhenUsed="1"/>
     <w:lsdException w:name="Table Web 2" w:semiHidden="1" w:unhideWhenUsed="1"/>
+    <w:lsdException w:name="Table Web 3" w:semiHidden="1" w:unhideWhenUsed="1"/>
     <w:lsdException w:name="Balloon Text" w:semiHidden="1" w:unhideWhenUsed="1"/>
     <w:lsdException w:name="Table Grid" w:uiPriority="39"/>
+    <w:lsdException w:name="Table Theme" w:semiHidden="1" w:unhideWhenUsed="1"/>
     <w:lsdException w:name="Placeholder Text" w:semiHidden="1"/>
     <w:lsdException w:name="No Spacing" w:uiPriority="1" w:qFormat="1"/>
     <w:lsdException w:name="Light Shading" w:uiPriority="60"/>
@@ -1419,11 +957,6 @@
     <w:lsdException w:name="List Table 5 Dark Accent 6" w:uiPriority="50"/>
     <w:lsdException w:name="List Table 6 Colorful Accent 6" w:uiPriority="51"/>
     <w:lsdException w:name="List Table 7 Colorful Accent 6" w:uiPriority="52"/>
-    <w:lsdException w:name="Mention" w:semiHidden="1" w:unhideWhenUsed="1"/>
-    <w:lsdException w:name="Smart Hyperlink" w:semiHidden="1" w:unhideWhenUsed="1"/>
-    <w:lsdException w:name="Hashtag" w:semiHidden="1" w:unhideWhenUsed="1"/>
-    <w:lsdException w:name="Unresolved Mention" w:semiHidden="1" w:unhideWhenUsed="1"/>
-    <w:lsdException w:name="Smart Link" w:semiHidden="1" w:unhideWhenUsed="1"/>
   </w:latentStyles>
   <w:style w:type="paragraph" w:default="1" w:styleId="Normal">
     <w:name w:val="Normal"/>

</xml_diff>

<commit_message>
agregue un Div en mi html y una etiqueta p
</commit_message>
<xml_diff>
--- a/taller.docx
+++ b/taller.docx
@@ -41,6 +41,15 @@
           <w:u w:val="single"/>
         </w:rPr>
       </w:pPr>
+      <w:r>
+        <w:rPr>
+          <w:noProof/>
+          <w:lang w:eastAsia="es-ES"/>
+        </w:rPr>
+        <w:t xml:space="preserve">Git </w:t>
+      </w:r>
+      <w:bookmarkStart w:id="0" w:name="_GoBack"/>
+      <w:bookmarkEnd w:id="0"/>
       <w:r>
         <w:rPr>
           <w:noProof/>
@@ -269,6 +278,7 @@
           <w:sz w:val="21"/>
           <w:szCs w:val="21"/>
         </w:rPr>
+        <w:lastRenderedPageBreak/>
         <w:t>3.- Por cada petición o tarea se genera una rama llamada </w:t>
       </w:r>
       <w:r>
@@ -310,7 +320,6 @@
           <w:sz w:val="21"/>
           <w:szCs w:val="21"/>
         </w:rPr>
-        <w:lastRenderedPageBreak/>
         <w:t>4.- Por ejemplo una pantalla nueva, se crea y está completa el </w:t>
       </w:r>
       <w:r>
@@ -450,8 +459,6 @@
           <w:u w:val="single"/>
         </w:rPr>
       </w:pPr>
-      <w:bookmarkStart w:id="0" w:name="_GoBack"/>
-      <w:bookmarkEnd w:id="0"/>
     </w:p>
     <w:p>
       <w:pPr>

</xml_diff>

<commit_message>
agregue documentacion de github al taller
</commit_message>
<xml_diff>
--- a/taller.docx
+++ b/taller.docx
@@ -41,6 +41,13 @@
           <w:u w:val="single"/>
         </w:rPr>
       </w:pPr>
+      <w:r>
+        <w:rPr>
+          <w:noProof/>
+          <w:lang w:eastAsia="es-ES"/>
+        </w:rPr>
+        <w:t xml:space="preserve">Git </w:t>
+      </w:r>
       <w:r>
         <w:rPr>
           <w:noProof/>
@@ -269,6 +276,7 @@
           <w:sz w:val="21"/>
           <w:szCs w:val="21"/>
         </w:rPr>
+        <w:lastRenderedPageBreak/>
         <w:t>3.- Por cada petición o tarea se genera una rama llamada </w:t>
       </w:r>
       <w:r>
@@ -310,7 +318,6 @@
           <w:sz w:val="21"/>
           <w:szCs w:val="21"/>
         </w:rPr>
-        <w:lastRenderedPageBreak/>
         <w:t>4.- Por ejemplo una pantalla nueva, se crea y está completa el </w:t>
       </w:r>
       <w:r>
@@ -450,8 +457,6 @@
           <w:u w:val="single"/>
         </w:rPr>
       </w:pPr>
-      <w:bookmarkStart w:id="0" w:name="_GoBack"/>
-      <w:bookmarkEnd w:id="0"/>
     </w:p>
     <w:p>
       <w:pPr>
@@ -507,6 +512,274 @@
           </wp:inline>
         </w:drawing>
       </w:r>
+    </w:p>
+    <w:p>
+      <w:pPr>
+        <w:rPr>
+          <w:u w:val="single"/>
+        </w:rPr>
+      </w:pPr>
+    </w:p>
+    <w:p>
+      <w:pPr>
+        <w:rPr>
+          <w:u w:val="single"/>
+        </w:rPr>
+      </w:pPr>
+      <w:r>
+        <w:rPr>
+          <w:noProof/>
+          <w:u w:val="single"/>
+          <w:lang w:eastAsia="es-ES"/>
+        </w:rPr>
+        <w:lastRenderedPageBreak/>
+        <w:drawing>
+          <wp:inline distT="0" distB="0" distL="0" distR="0" wp14:anchorId="38E8E319" wp14:editId="22010380">
+            <wp:extent cx="5400675" cy="6858000"/>
+            <wp:effectExtent l="0" t="0" r="9525" b="0"/>
+            <wp:docPr id="3" name="Imagen 3" descr="C:\Users\Esteban\Downloads\4219fc6e-a6b0-455a-a218-3478054e54f0.jpg"/>
+            <wp:cNvGraphicFramePr>
+              <a:graphicFrameLocks xmlns:a="http://schemas.openxmlformats.org/drawingml/2006/main" noChangeAspect="1"/>
+            </wp:cNvGraphicFramePr>
+            <a:graphic xmlns:a="http://schemas.openxmlformats.org/drawingml/2006/main">
+              <a:graphicData uri="http://schemas.openxmlformats.org/drawingml/2006/picture">
+                <pic:pic xmlns:pic="http://schemas.openxmlformats.org/drawingml/2006/picture">
+                  <pic:nvPicPr>
+                    <pic:cNvPr id="0" name="Picture 1" descr="C:\Users\Esteban\Downloads\4219fc6e-a6b0-455a-a218-3478054e54f0.jpg"/>
+                    <pic:cNvPicPr>
+                      <a:picLocks noChangeAspect="1" noChangeArrowheads="1"/>
+                    </pic:cNvPicPr>
+                  </pic:nvPicPr>
+                  <pic:blipFill>
+                    <a:blip r:embed="rId8">
+                      <a:extLst>
+                        <a:ext uri="{28A0092B-C50C-407E-A947-70E740481C1C}">
+                          <a14:useLocalDpi xmlns:a14="http://schemas.microsoft.com/office/drawing/2010/main" val="0"/>
+                        </a:ext>
+                      </a:extLst>
+                    </a:blip>
+                    <a:srcRect/>
+                    <a:stretch>
+                      <a:fillRect/>
+                    </a:stretch>
+                  </pic:blipFill>
+                  <pic:spPr bwMode="auto">
+                    <a:xfrm>
+                      <a:off x="0" y="0"/>
+                      <a:ext cx="5400675" cy="6858000"/>
+                    </a:xfrm>
+                    <a:prstGeom prst="rect">
+                      <a:avLst/>
+                    </a:prstGeom>
+                    <a:noFill/>
+                    <a:ln>
+                      <a:noFill/>
+                    </a:ln>
+                  </pic:spPr>
+                </pic:pic>
+              </a:graphicData>
+            </a:graphic>
+          </wp:inline>
+        </w:drawing>
+      </w:r>
+    </w:p>
+    <w:p>
+      <w:pPr>
+        <w:rPr>
+          <w:u w:val="single"/>
+        </w:rPr>
+      </w:pPr>
+    </w:p>
+    <w:p>
+      <w:pPr>
+        <w:rPr>
+          <w:u w:val="single"/>
+        </w:rPr>
+      </w:pPr>
+      <w:r>
+        <w:rPr>
+          <w:noProof/>
+          <w:u w:val="single"/>
+          <w:lang w:eastAsia="es-ES"/>
+        </w:rPr>
+        <w:lastRenderedPageBreak/>
+        <w:drawing>
+          <wp:inline distT="0" distB="0" distL="0" distR="0" wp14:anchorId="4FFBA9DA" wp14:editId="1B82EC57">
+            <wp:extent cx="5391150" cy="3686175"/>
+            <wp:effectExtent l="0" t="0" r="0" b="9525"/>
+            <wp:docPr id="4" name="Imagen 4" descr="C:\Users\Esteban\Downloads\23d02201-3bd4-48c3-b82e-a47d4da4f277.jpg"/>
+            <wp:cNvGraphicFramePr>
+              <a:graphicFrameLocks xmlns:a="http://schemas.openxmlformats.org/drawingml/2006/main" noChangeAspect="1"/>
+            </wp:cNvGraphicFramePr>
+            <a:graphic xmlns:a="http://schemas.openxmlformats.org/drawingml/2006/main">
+              <a:graphicData uri="http://schemas.openxmlformats.org/drawingml/2006/picture">
+                <pic:pic xmlns:pic="http://schemas.openxmlformats.org/drawingml/2006/picture">
+                  <pic:nvPicPr>
+                    <pic:cNvPr id="0" name="Picture 2" descr="C:\Users\Esteban\Downloads\23d02201-3bd4-48c3-b82e-a47d4da4f277.jpg"/>
+                    <pic:cNvPicPr>
+                      <a:picLocks noChangeAspect="1" noChangeArrowheads="1"/>
+                    </pic:cNvPicPr>
+                  </pic:nvPicPr>
+                  <pic:blipFill>
+                    <a:blip r:embed="rId9">
+                      <a:extLst>
+                        <a:ext uri="{28A0092B-C50C-407E-A947-70E740481C1C}">
+                          <a14:useLocalDpi xmlns:a14="http://schemas.microsoft.com/office/drawing/2010/main" val="0"/>
+                        </a:ext>
+                      </a:extLst>
+                    </a:blip>
+                    <a:srcRect/>
+                    <a:stretch>
+                      <a:fillRect/>
+                    </a:stretch>
+                  </pic:blipFill>
+                  <pic:spPr bwMode="auto">
+                    <a:xfrm>
+                      <a:off x="0" y="0"/>
+                      <a:ext cx="5391150" cy="3686175"/>
+                    </a:xfrm>
+                    <a:prstGeom prst="rect">
+                      <a:avLst/>
+                    </a:prstGeom>
+                    <a:noFill/>
+                    <a:ln>
+                      <a:noFill/>
+                    </a:ln>
+                  </pic:spPr>
+                </pic:pic>
+              </a:graphicData>
+            </a:graphic>
+          </wp:inline>
+        </w:drawing>
+      </w:r>
+      <w:r>
+        <w:rPr>
+          <w:noProof/>
+          <w:u w:val="single"/>
+          <w:lang w:eastAsia="es-ES"/>
+        </w:rPr>
+        <w:lastRenderedPageBreak/>
+        <w:drawing>
+          <wp:inline distT="0" distB="0" distL="0" distR="0" wp14:anchorId="57954794" wp14:editId="1896CE21">
+            <wp:extent cx="5400675" cy="7620000"/>
+            <wp:effectExtent l="0" t="0" r="9525" b="0"/>
+            <wp:docPr id="5" name="Imagen 5" descr="C:\Users\Esteban\Downloads\b7a4716f-c2ca-46b9-b2de-fc075ca076f5.jpg"/>
+            <wp:cNvGraphicFramePr>
+              <a:graphicFrameLocks xmlns:a="http://schemas.openxmlformats.org/drawingml/2006/main" noChangeAspect="1"/>
+            </wp:cNvGraphicFramePr>
+            <a:graphic xmlns:a="http://schemas.openxmlformats.org/drawingml/2006/main">
+              <a:graphicData uri="http://schemas.openxmlformats.org/drawingml/2006/picture">
+                <pic:pic xmlns:pic="http://schemas.openxmlformats.org/drawingml/2006/picture">
+                  <pic:nvPicPr>
+                    <pic:cNvPr id="0" name="Picture 3" descr="C:\Users\Esteban\Downloads\b7a4716f-c2ca-46b9-b2de-fc075ca076f5.jpg"/>
+                    <pic:cNvPicPr>
+                      <a:picLocks noChangeAspect="1" noChangeArrowheads="1"/>
+                    </pic:cNvPicPr>
+                  </pic:nvPicPr>
+                  <pic:blipFill>
+                    <a:blip r:embed="rId10">
+                      <a:extLst>
+                        <a:ext uri="{28A0092B-C50C-407E-A947-70E740481C1C}">
+                          <a14:useLocalDpi xmlns:a14="http://schemas.microsoft.com/office/drawing/2010/main" val="0"/>
+                        </a:ext>
+                      </a:extLst>
+                    </a:blip>
+                    <a:srcRect/>
+                    <a:stretch>
+                      <a:fillRect/>
+                    </a:stretch>
+                  </pic:blipFill>
+                  <pic:spPr bwMode="auto">
+                    <a:xfrm>
+                      <a:off x="0" y="0"/>
+                      <a:ext cx="5400675" cy="7620000"/>
+                    </a:xfrm>
+                    <a:prstGeom prst="rect">
+                      <a:avLst/>
+                    </a:prstGeom>
+                    <a:noFill/>
+                    <a:ln>
+                      <a:noFill/>
+                    </a:ln>
+                  </pic:spPr>
+                </pic:pic>
+              </a:graphicData>
+            </a:graphic>
+          </wp:inline>
+        </w:drawing>
+      </w:r>
+    </w:p>
+    <w:p>
+      <w:pPr>
+        <w:rPr>
+          <w:u w:val="single"/>
+        </w:rPr>
+      </w:pPr>
+    </w:p>
+    <w:p>
+      <w:pPr>
+        <w:rPr>
+          <w:u w:val="single"/>
+        </w:rPr>
+      </w:pPr>
+      <w:r>
+        <w:rPr>
+          <w:noProof/>
+          <w:u w:val="single"/>
+          <w:lang w:eastAsia="es-ES"/>
+        </w:rPr>
+        <w:lastRenderedPageBreak/>
+        <w:drawing>
+          <wp:inline distT="0" distB="0" distL="0" distR="0" wp14:anchorId="4C4D3A03" wp14:editId="2E756572">
+            <wp:extent cx="5391150" cy="7524750"/>
+            <wp:effectExtent l="0" t="0" r="0" b="0"/>
+            <wp:docPr id="6" name="Imagen 6" descr="C:\Users\Esteban\Downloads\4815166f-93d0-4e41-b76b-2a589a257829.jpg"/>
+            <wp:cNvGraphicFramePr>
+              <a:graphicFrameLocks xmlns:a="http://schemas.openxmlformats.org/drawingml/2006/main" noChangeAspect="1"/>
+            </wp:cNvGraphicFramePr>
+            <a:graphic xmlns:a="http://schemas.openxmlformats.org/drawingml/2006/main">
+              <a:graphicData uri="http://schemas.openxmlformats.org/drawingml/2006/picture">
+                <pic:pic xmlns:pic="http://schemas.openxmlformats.org/drawingml/2006/picture">
+                  <pic:nvPicPr>
+                    <pic:cNvPr id="0" name="Picture 4" descr="C:\Users\Esteban\Downloads\4815166f-93d0-4e41-b76b-2a589a257829.jpg"/>
+                    <pic:cNvPicPr>
+                      <a:picLocks noChangeAspect="1" noChangeArrowheads="1"/>
+                    </pic:cNvPicPr>
+                  </pic:nvPicPr>
+                  <pic:blipFill>
+                    <a:blip r:embed="rId11">
+                      <a:extLst>
+                        <a:ext uri="{28A0092B-C50C-407E-A947-70E740481C1C}">
+                          <a14:useLocalDpi xmlns:a14="http://schemas.microsoft.com/office/drawing/2010/main" val="0"/>
+                        </a:ext>
+                      </a:extLst>
+                    </a:blip>
+                    <a:srcRect/>
+                    <a:stretch>
+                      <a:fillRect/>
+                    </a:stretch>
+                  </pic:blipFill>
+                  <pic:spPr bwMode="auto">
+                    <a:xfrm>
+                      <a:off x="0" y="0"/>
+                      <a:ext cx="5391150" cy="7524750"/>
+                    </a:xfrm>
+                    <a:prstGeom prst="rect">
+                      <a:avLst/>
+                    </a:prstGeom>
+                    <a:noFill/>
+                    <a:ln>
+                      <a:noFill/>
+                    </a:ln>
+                  </pic:spPr>
+                </pic:pic>
+              </a:graphicData>
+            </a:graphic>
+          </wp:inline>
+        </w:drawing>
+      </w:r>
+      <w:bookmarkStart w:id="0" w:name="_GoBack"/>
+      <w:bookmarkEnd w:id="0"/>
     </w:p>
     <w:sectPr>
       <w:pgSz w:w="11906" w:h="16838"/>

</xml_diff>

<commit_message>
Algunos cambios en el archivo
</commit_message>
<xml_diff>
--- a/taller.docx
+++ b/taller.docx
@@ -778,8 +778,59 @@
           </wp:inline>
         </w:drawing>
       </w:r>
+    </w:p>
+    <w:p>
+      <w:pPr>
+        <w:rPr>
+          <w:u w:val="single"/>
+        </w:rPr>
+      </w:pPr>
+    </w:p>
+    <w:p>
+      <w:pPr>
+        <w:rPr>
+          <w:u w:val="single"/>
+        </w:rPr>
+      </w:pPr>
+    </w:p>
+    <w:p>
+      <w:pPr>
+        <w:rPr>
+          <w:u w:val="single"/>
+        </w:rPr>
+      </w:pPr>
       <w:bookmarkStart w:id="0" w:name="_GoBack"/>
       <w:bookmarkEnd w:id="0"/>
+      <w:r>
+        <w:rPr>
+          <w:u w:val="single"/>
+        </w:rPr>
+        <w:lastRenderedPageBreak/>
+        <w:pict w14:anchorId="384BAEF0">
+          <v:shapetype id="_x0000_t75" coordsize="21600,21600" o:spt="75" o:preferrelative="t" path="m@4@5l@4@11@9@11@9@5xe" filled="f" stroked="f">
+            <v:stroke joinstyle="miter"/>
+            <v:formulas>
+              <v:f eqn="if lineDrawn pixelLineWidth 0"/>
+              <v:f eqn="sum @0 1 0"/>
+              <v:f eqn="sum 0 0 @1"/>
+              <v:f eqn="prod @2 1 2"/>
+              <v:f eqn="prod @3 21600 pixelWidth"/>
+              <v:f eqn="prod @3 21600 pixelHeight"/>
+              <v:f eqn="sum @0 0 1"/>
+              <v:f eqn="prod @6 1 2"/>
+              <v:f eqn="prod @7 21600 pixelWidth"/>
+              <v:f eqn="sum @8 21600 0"/>
+              <v:f eqn="prod @7 21600 pixelHeight"/>
+              <v:f eqn="sum @10 21600 0"/>
+            </v:formulas>
+            <v:path o:extrusionok="f" gradientshapeok="t" o:connecttype="rect"/>
+            <o:lock v:ext="edit" aspectratio="t"/>
+          </v:shapetype>
+          <v:shape id="_x0000_i1025" type="#_x0000_t75" style="width:425.25pt;height:602.25pt">
+            <v:imagedata r:id="rId12" o:title="ec8068cf-cc97-4866-856d-8e5300a09ac8"/>
+          </v:shape>
+        </w:pict>
+      </w:r>
     </w:p>
     <w:sectPr>
       <w:pgSz w:w="11906" w:h="16838"/>

</xml_diff>